<commit_message>
Report coming along. Finishing up
</commit_message>
<xml_diff>
--- a/HoughReport.docx
+++ b/HoughReport.docx
@@ -18,7 +18,116 @@
         <w:t>Outlines of the method</w:t>
       </w:r>
     </w:p>
-    <w:p/>
+    <w:p>
+      <w:r>
+        <w:t>Given an input video the algorithm of our method is</w:t>
+      </w:r>
+    </w:p>
+    <w:p>
+      <w:pPr>
+        <w:pStyle w:val="ListParagraph"/>
+        <w:numPr>
+          <w:ilvl w:val="0"/>
+          <w:numId w:val="1"/>
+        </w:numPr>
+      </w:pPr>
+      <w:proofErr w:type="spellStart"/>
+      <w:r>
+        <w:t>Cature</w:t>
+      </w:r>
+      <w:proofErr w:type="spellEnd"/>
+      <w:r>
+        <w:t xml:space="preserve"> one frame of the video</w:t>
+      </w:r>
+    </w:p>
+    <w:p>
+      <w:pPr>
+        <w:pStyle w:val="ListParagraph"/>
+        <w:numPr>
+          <w:ilvl w:val="0"/>
+          <w:numId w:val="1"/>
+        </w:numPr>
+      </w:pPr>
+      <w:r>
+        <w:t>Perform Viola-Jones eye localization</w:t>
+      </w:r>
+    </w:p>
+    <w:p>
+      <w:pPr>
+        <w:pStyle w:val="ListParagraph"/>
+        <w:numPr>
+          <w:ilvl w:val="0"/>
+          <w:numId w:val="1"/>
+        </w:numPr>
+      </w:pPr>
+      <w:r>
+        <w:t>Discard the top 40% of the image</w:t>
+      </w:r>
+    </w:p>
+    <w:p>
+      <w:pPr>
+        <w:pStyle w:val="ListParagraph"/>
+        <w:numPr>
+          <w:ilvl w:val="0"/>
+          <w:numId w:val="1"/>
+        </w:numPr>
+      </w:pPr>
+      <w:r>
+        <w:t xml:space="preserve">Perform binary </w:t>
+      </w:r>
+      <w:proofErr w:type="spellStart"/>
+      <w:r>
+        <w:t>thresholding</w:t>
+      </w:r>
+      <w:proofErr w:type="spellEnd"/>
+      <w:r>
+        <w:t xml:space="preserve"> using Otsu threshold</w:t>
+      </w:r>
+    </w:p>
+    <w:p>
+      <w:pPr>
+        <w:pStyle w:val="ListParagraph"/>
+        <w:numPr>
+          <w:ilvl w:val="0"/>
+          <w:numId w:val="1"/>
+        </w:numPr>
+      </w:pPr>
+      <w:r>
+        <w:t xml:space="preserve">Perform edge detection on the </w:t>
+      </w:r>
+      <w:proofErr w:type="spellStart"/>
+      <w:r>
+        <w:t>thresholded</w:t>
+      </w:r>
+      <w:proofErr w:type="spellEnd"/>
+      <w:r>
+        <w:t xml:space="preserve"> image with Canny edge detection</w:t>
+      </w:r>
+    </w:p>
+    <w:p>
+      <w:pPr>
+        <w:pStyle w:val="ListParagraph"/>
+        <w:numPr>
+          <w:ilvl w:val="0"/>
+          <w:numId w:val="1"/>
+        </w:numPr>
+      </w:pPr>
+      <w:r>
+        <w:t>Perform Hough circle detection and pick the most likely circle</w:t>
+      </w:r>
+    </w:p>
+    <w:p>
+      <w:pPr>
+        <w:pStyle w:val="ListParagraph"/>
+        <w:numPr>
+          <w:ilvl w:val="0"/>
+          <w:numId w:val="1"/>
+        </w:numPr>
+      </w:pPr>
+      <w:r>
+        <w:t>Process the next frame (back to 1)</w:t>
+      </w:r>
+    </w:p>
     <w:p>
       <w:pPr>
         <w:pStyle w:val="Heading1"/>
@@ -28,6 +137,27 @@
       </w:r>
     </w:p>
     <w:p>
+      <w:r>
+        <w:t xml:space="preserve">The initial goal of our project is to create </w:t>
+      </w:r>
+      <w:proofErr w:type="gramStart"/>
+      <w:r>
+        <w:t>a</w:t>
+      </w:r>
+      <w:proofErr w:type="gramEnd"/>
+      <w:r>
+        <w:t xml:space="preserve"> algorithm that will perform in real-time and segment the iris from the face in the video. With this goal, our Hough transform-based </w:t>
+      </w:r>
+      <w:proofErr w:type="gramStart"/>
+      <w:r>
+        <w:t>method achieve</w:t>
+      </w:r>
+      <w:proofErr w:type="gramEnd"/>
+      <w:r>
+        <w:t xml:space="preserve"> the following advantages and disadvantages:</w:t>
+      </w:r>
+    </w:p>
+    <w:p>
       <w:pPr>
         <w:pStyle w:val="Heading2"/>
       </w:pPr>
@@ -36,14 +166,42 @@
       </w:r>
     </w:p>
     <w:p>
+      <w:pPr>
+        <w:pStyle w:val="ListParagraph"/>
+        <w:numPr>
+          <w:ilvl w:val="0"/>
+          <w:numId w:val="2"/>
+        </w:numPr>
+      </w:pPr>
       <w:r>
         <w:t>Fast</w:t>
       </w:r>
-    </w:p>
-    <w:p>
+      <w:r>
+        <w:t>: the algorithm performs at almost real-time (30 frame per second) in Release mode without parallel implementation</w:t>
+      </w:r>
+    </w:p>
+    <w:p>
+      <w:pPr>
+        <w:pStyle w:val="ListParagraph"/>
+        <w:numPr>
+          <w:ilvl w:val="0"/>
+          <w:numId w:val="2"/>
+        </w:numPr>
+      </w:pPr>
       <w:r>
         <w:t>Easy implementation</w:t>
       </w:r>
+      <w:r>
+        <w:t xml:space="preserve">: eye detection and edge detection methods are readily available from </w:t>
+      </w:r>
+      <w:proofErr w:type="spellStart"/>
+      <w:r>
+        <w:t>OpenCV</w:t>
+      </w:r>
+      <w:proofErr w:type="spellEnd"/>
+      <w:r>
+        <w:t>.</w:t>
+      </w:r>
     </w:p>
     <w:p>
       <w:pPr>
@@ -54,9 +212,19 @@
       </w:r>
     </w:p>
     <w:p>
+      <w:pPr>
+        <w:pStyle w:val="ListParagraph"/>
+        <w:numPr>
+          <w:ilvl w:val="0"/>
+          <w:numId w:val="3"/>
+        </w:numPr>
+      </w:pPr>
       <w:r>
         <w:t>Does not cope well with non-frontal irises (eye become elliptical instead of circle)</w:t>
       </w:r>
+      <w:r>
+        <w:t>: this is an inherent drawback of our current Hough Transform step. Please see discussion for future work for our thoughts on fix this matter.</w:t>
+      </w:r>
     </w:p>
     <w:p>
       <w:pPr>
@@ -106,7 +274,15 @@
       </w:r>
       <w:proofErr w:type="spellEnd"/>
       <w:r>
-        <w:t xml:space="preserve"> classifier for only the eye. However, we hypothesize that eye-brow information is useful in detection of the eye. Thus, using an eye detection which are trained with eyes including eye-brows then removing the eye-brow section should be a preferred approach.</w:t>
+        <w:t xml:space="preserve"> classifier for only the eye. However, we hypothesize that eye-brow information is useful in detection of the eye. Thus, using an eye detection which </w:t>
+      </w:r>
+      <w:proofErr w:type="gramStart"/>
+      <w:r>
+        <w:t>are</w:t>
+      </w:r>
+      <w:proofErr w:type="gramEnd"/>
+      <w:r>
+        <w:t xml:space="preserve"> trained with eyes including eye-brows then removing the eye-brow section should be a preferred approach.</w:t>
       </w:r>
     </w:p>
     <w:p>
@@ -114,10 +290,39 @@
         <w:pStyle w:val="Heading2"/>
       </w:pPr>
       <w:r>
-        <w:t>Choosing the right parameters for Hough transform</w:t>
-      </w:r>
-    </w:p>
-    <w:p/>
+        <w:lastRenderedPageBreak/>
+        <w:t xml:space="preserve">Employing a tracker (e.g. </w:t>
+      </w:r>
+      <w:proofErr w:type="spellStart"/>
+      <w:r>
+        <w:t>Kalman</w:t>
+      </w:r>
+      <w:proofErr w:type="spellEnd"/>
+      <w:r>
+        <w:t xml:space="preserve"> filter)</w:t>
+      </w:r>
+    </w:p>
+    <w:p>
+      <w:r>
+        <w:t xml:space="preserve">We considered adding a </w:t>
+      </w:r>
+      <w:proofErr w:type="spellStart"/>
+      <w:r>
+        <w:t>Kalman</w:t>
+      </w:r>
+      <w:proofErr w:type="spellEnd"/>
+      <w:r>
+        <w:t xml:space="preserve"> filter step in our algorithm. However, since we want our algorithm to be real-time, adding an extra </w:t>
+      </w:r>
+      <w:proofErr w:type="spellStart"/>
+      <w:r>
+        <w:t>Kalman</w:t>
+      </w:r>
+      <w:proofErr w:type="spellEnd"/>
+      <w:r>
+        <w:t xml:space="preserve"> filter will slow it down below the real-time threshold. Adding a filter also mean our algorithm is not easily parallelizable as one frame need to be processed prior to the processing of the next.</w:t>
+      </w:r>
+    </w:p>
     <w:p>
       <w:pPr>
         <w:pStyle w:val="Heading2"/>
@@ -133,7 +338,21 @@
     </w:p>
     <w:p>
       <w:r>
-        <w:t>Requires quite a bit of parameter tuning which suggests that the approach is not robust to different images and settings.</w:t>
+        <w:t xml:space="preserve">Our original implementation which </w:t>
+      </w:r>
+      <w:proofErr w:type="gramStart"/>
+      <w:r>
+        <w:t>results was</w:t>
+      </w:r>
+      <w:proofErr w:type="gramEnd"/>
+      <w:r>
+        <w:t xml:space="preserve"> showed during the demo r</w:t>
+      </w:r>
+      <w:r>
+        <w:t>equires quite a bit of parameter tuning which suggests that the approach is not robust to different images and settings.</w:t>
+      </w:r>
+      <w:r>
+        <w:t xml:space="preserve"> The original method does not take advantage of the skin color typically lighter/different from the eye.</w:t>
       </w:r>
     </w:p>
     <w:p>
@@ -172,6 +391,265 @@
       <w:r>
         <w:t xml:space="preserve"> is</w:t>
       </w:r>
+      <w:r>
+        <w:t xml:space="preserve"> a brute force method to search for the best threshold which minimizes the total intra-class variance. Otsu </w:t>
+      </w:r>
+      <w:proofErr w:type="spellStart"/>
+      <w:r>
+        <w:t>thresholding</w:t>
+      </w:r>
+      <w:proofErr w:type="spellEnd"/>
+      <w:r>
+        <w:t xml:space="preserve"> minimizes the following term:</w:t>
+      </w:r>
+    </w:p>
+    <w:p>
+      <m:oMathPara>
+        <m:oMath>
+          <m:r>
+            <w:rPr>
+              <w:rFonts w:ascii="Cambria Math" w:hAnsi="Cambria Math"/>
+            </w:rPr>
+            <m:t>Variance=</m:t>
+          </m:r>
+          <m:sSubSup>
+            <m:sSubSupPr>
+              <m:ctrlPr>
+                <w:rPr>
+                  <w:rFonts w:ascii="Cambria Math" w:hAnsi="Cambria Math"/>
+                  <w:i/>
+                </w:rPr>
+              </m:ctrlPr>
+            </m:sSubSupPr>
+            <m:e>
+              <m:r>
+                <w:rPr>
+                  <w:rFonts w:ascii="Cambria Math" w:hAnsi="Cambria Math"/>
+                </w:rPr>
+                <m:t>w</m:t>
+              </m:r>
+            </m:e>
+            <m:sub>
+              <m:r>
+                <w:rPr>
+                  <w:rFonts w:ascii="Cambria Math" w:hAnsi="Cambria Math"/>
+                </w:rPr>
+                <m:t>1</m:t>
+              </m:r>
+            </m:sub>
+            <m:sup>
+              <m:r>
+                <w:rPr>
+                  <w:rFonts w:ascii="Cambria Math" w:hAnsi="Cambria Math"/>
+                </w:rPr>
+                <m:t>2</m:t>
+              </m:r>
+            </m:sup>
+          </m:sSubSup>
+          <m:d>
+            <m:dPr>
+              <m:ctrlPr>
+                <w:rPr>
+                  <w:rFonts w:ascii="Cambria Math" w:hAnsi="Cambria Math"/>
+                  <w:i/>
+                </w:rPr>
+              </m:ctrlPr>
+            </m:dPr>
+            <m:e>
+              <m:r>
+                <w:rPr>
+                  <w:rFonts w:ascii="Cambria Math" w:hAnsi="Cambria Math"/>
+                </w:rPr>
+                <m:t>t</m:t>
+              </m:r>
+            </m:e>
+          </m:d>
+          <m:r>
+            <w:rPr>
+              <w:rFonts w:ascii="Cambria Math" w:hAnsi="Cambria Math"/>
+            </w:rPr>
+            <m:t>*</m:t>
+          </m:r>
+          <m:sSubSup>
+            <m:sSubSupPr>
+              <m:ctrlPr>
+                <w:rPr>
+                  <w:rFonts w:ascii="Cambria Math" w:hAnsi="Cambria Math"/>
+                  <w:i/>
+                </w:rPr>
+              </m:ctrlPr>
+            </m:sSubSupPr>
+            <m:e>
+              <m:r>
+                <w:rPr>
+                  <w:rFonts w:ascii="Cambria Math" w:hAnsi="Cambria Math"/>
+                </w:rPr>
+                <m:t>sigma</m:t>
+              </m:r>
+            </m:e>
+            <m:sub>
+              <m:r>
+                <w:rPr>
+                  <w:rFonts w:ascii="Cambria Math" w:hAnsi="Cambria Math"/>
+                </w:rPr>
+                <m:t>1</m:t>
+              </m:r>
+            </m:sub>
+            <m:sup>
+              <m:r>
+                <w:rPr>
+                  <w:rFonts w:ascii="Cambria Math" w:hAnsi="Cambria Math"/>
+                </w:rPr>
+                <m:t>2</m:t>
+              </m:r>
+            </m:sup>
+          </m:sSubSup>
+          <m:d>
+            <m:dPr>
+              <m:ctrlPr>
+                <w:rPr>
+                  <w:rFonts w:ascii="Cambria Math" w:hAnsi="Cambria Math"/>
+                  <w:i/>
+                </w:rPr>
+              </m:ctrlPr>
+            </m:dPr>
+            <m:e>
+              <m:r>
+                <w:rPr>
+                  <w:rFonts w:ascii="Cambria Math" w:hAnsi="Cambria Math"/>
+                </w:rPr>
+                <m:t>t</m:t>
+              </m:r>
+            </m:e>
+          </m:d>
+          <m:r>
+            <w:rPr>
+              <w:rFonts w:ascii="Cambria Math" w:hAnsi="Cambria Math"/>
+            </w:rPr>
+            <m:t xml:space="preserve">+ </m:t>
+          </m:r>
+          <m:sSubSup>
+            <m:sSubSupPr>
+              <m:ctrlPr>
+                <w:rPr>
+                  <w:rFonts w:ascii="Cambria Math" w:hAnsi="Cambria Math"/>
+                  <w:i/>
+                </w:rPr>
+              </m:ctrlPr>
+            </m:sSubSupPr>
+            <m:e>
+              <m:r>
+                <w:rPr>
+                  <w:rFonts w:ascii="Cambria Math" w:hAnsi="Cambria Math"/>
+                </w:rPr>
+                <m:t>w</m:t>
+              </m:r>
+            </m:e>
+            <m:sub>
+              <m:r>
+                <w:rPr>
+                  <w:rFonts w:ascii="Cambria Math" w:hAnsi="Cambria Math"/>
+                </w:rPr>
+                <m:t>2</m:t>
+              </m:r>
+            </m:sub>
+            <m:sup>
+              <m:r>
+                <w:rPr>
+                  <w:rFonts w:ascii="Cambria Math" w:hAnsi="Cambria Math"/>
+                </w:rPr>
+                <m:t>2</m:t>
+              </m:r>
+            </m:sup>
+          </m:sSubSup>
+          <m:d>
+            <m:dPr>
+              <m:ctrlPr>
+                <w:rPr>
+                  <w:rFonts w:ascii="Cambria Math" w:hAnsi="Cambria Math"/>
+                  <w:i/>
+                </w:rPr>
+              </m:ctrlPr>
+            </m:dPr>
+            <m:e>
+              <m:r>
+                <w:rPr>
+                  <w:rFonts w:ascii="Cambria Math" w:hAnsi="Cambria Math"/>
+                </w:rPr>
+                <m:t>t</m:t>
+              </m:r>
+            </m:e>
+          </m:d>
+          <m:r>
+            <w:rPr>
+              <w:rFonts w:ascii="Cambria Math" w:hAnsi="Cambria Math"/>
+            </w:rPr>
+            <m:t>*</m:t>
+          </m:r>
+          <m:sSubSup>
+            <m:sSubSupPr>
+              <m:ctrlPr>
+                <w:rPr>
+                  <w:rFonts w:ascii="Cambria Math" w:hAnsi="Cambria Math"/>
+                  <w:i/>
+                </w:rPr>
+              </m:ctrlPr>
+            </m:sSubSupPr>
+            <m:e>
+              <m:r>
+                <w:rPr>
+                  <w:rFonts w:ascii="Cambria Math" w:hAnsi="Cambria Math"/>
+                </w:rPr>
+                <m:t>sigma</m:t>
+              </m:r>
+            </m:e>
+            <m:sub>
+              <m:r>
+                <w:rPr>
+                  <w:rFonts w:ascii="Cambria Math" w:hAnsi="Cambria Math"/>
+                </w:rPr>
+                <m:t>2</m:t>
+              </m:r>
+            </m:sub>
+            <m:sup>
+              <m:r>
+                <w:rPr>
+                  <w:rFonts w:ascii="Cambria Math" w:hAnsi="Cambria Math"/>
+                </w:rPr>
+                <m:t>2</m:t>
+              </m:r>
+            </m:sup>
+          </m:sSubSup>
+          <m:r>
+            <w:rPr>
+              <w:rFonts w:ascii="Cambria Math" w:hAnsi="Cambria Math"/>
+            </w:rPr>
+            <m:t>(t)</m:t>
+          </m:r>
+        </m:oMath>
+      </m:oMathPara>
+    </w:p>
+    <w:p>
+      <w:r>
+        <w:t>Where weights are the probabilities of the two classes separated by the threshold t and sigma</w:t>
+      </w:r>
+      <w:r>
+        <w:rPr>
+          <w:vertAlign w:val="superscript"/>
+        </w:rPr>
+        <w:t>2</w:t>
+      </w:r>
+      <w:r>
+        <w:t xml:space="preserve"> </w:t>
+      </w:r>
+      <w:proofErr w:type="gramStart"/>
+      <w:r>
+        <w:t>are</w:t>
+      </w:r>
+      <w:proofErr w:type="gramEnd"/>
+      <w:r>
+        <w:t xml:space="preserve"> the variance of the two classes.</w:t>
+      </w:r>
     </w:p>
     <w:p>
       <w:r>
@@ -183,7 +661,27 @@
       </w:r>
       <w:proofErr w:type="spellEnd"/>
       <w:r>
-        <w:t xml:space="preserve"> removes the requirement of picking the right parameter for the binary threshold. However, it doesn't work well with skin under arbitrary lighting.</w:t>
+        <w:t xml:space="preserve"> removes the requirement of picking the right parameter for </w:t>
+      </w:r>
+      <w:r>
+        <w:t>our</w:t>
+      </w:r>
+      <w:r>
+        <w:t xml:space="preserve"> binary </w:t>
+      </w:r>
+      <w:proofErr w:type="spellStart"/>
+      <w:r>
+        <w:t>threshold</w:t>
+      </w:r>
+      <w:r>
+        <w:t>ing</w:t>
+      </w:r>
+      <w:proofErr w:type="spellEnd"/>
+      <w:r>
+        <w:t xml:space="preserve"> step</w:t>
+      </w:r>
+      <w:r>
+        <w:t>. However, it doesn't work well with skin under arbitrary lighting.</w:t>
       </w:r>
     </w:p>
     <w:tbl>
@@ -246,7 +744,6 @@
             </w:pPr>
             <w:proofErr w:type="spellStart"/>
             <w:r>
-              <w:lastRenderedPageBreak/>
               <w:t>Thresholded</w:t>
             </w:r>
             <w:proofErr w:type="spellEnd"/>
@@ -286,7 +783,7 @@
                           </pic:cNvPicPr>
                         </pic:nvPicPr>
                         <pic:blipFill>
-                          <a:blip r:embed="rId4" cstate="print"/>
+                          <a:blip r:embed="rId5" cstate="print"/>
                           <a:srcRect/>
                           <a:stretch>
                             <a:fillRect/>
@@ -347,7 +844,7 @@
                           </pic:cNvPicPr>
                         </pic:nvPicPr>
                         <pic:blipFill>
-                          <a:blip r:embed="rId5" cstate="print"/>
+                          <a:blip r:embed="rId6" cstate="print"/>
                           <a:srcRect/>
                           <a:stretch>
                             <a:fillRect/>
@@ -431,7 +928,7 @@
                           </pic:cNvPicPr>
                         </pic:nvPicPr>
                         <pic:blipFill>
-                          <a:blip r:embed="rId6" cstate="print"/>
+                          <a:blip r:embed="rId7" cstate="print"/>
                           <a:srcRect/>
                           <a:stretch>
                             <a:fillRect/>
@@ -492,7 +989,7 @@
                           </pic:cNvPicPr>
                         </pic:nvPicPr>
                         <pic:blipFill>
-                          <a:blip r:embed="rId7" cstate="print"/>
+                          <a:blip r:embed="rId8" cstate="print"/>
                           <a:srcRect/>
                           <a:stretch>
                             <a:fillRect/>
@@ -568,7 +1065,7 @@
                           </pic:cNvPicPr>
                         </pic:nvPicPr>
                         <pic:blipFill>
-                          <a:blip r:embed="rId8" cstate="print"/>
+                          <a:blip r:embed="rId9" cstate="print"/>
                           <a:srcRect/>
                           <a:stretch>
                             <a:fillRect/>
@@ -629,7 +1126,7 @@
                           </pic:cNvPicPr>
                         </pic:nvPicPr>
                         <pic:blipFill>
-                          <a:blip r:embed="rId9" cstate="print"/>
+                          <a:blip r:embed="rId10" cstate="print"/>
                           <a:srcRect/>
                           <a:stretch>
                             <a:fillRect/>
@@ -679,7 +1176,32 @@
         <w:pStyle w:val="Heading2"/>
       </w:pPr>
       <w:r>
+        <w:t>Constraining the results of Hough transform</w:t>
+      </w:r>
+    </w:p>
+    <w:p>
+      <w:r>
+        <w:t>A typical image will return in several high peaks in the Hough space. It is important that we constrain the accepted peaks given our knowledge of the input. In our method, we employ the following constraints when searching for possible peaks in the Hough space:</w:t>
+      </w:r>
+    </w:p>
+    <w:p>
+      <w:pPr>
+        <w:pStyle w:val="ListParagraph"/>
+        <w:numPr>
+          <w:ilvl w:val="0"/>
+          <w:numId w:val="4"/>
+        </w:numPr>
+      </w:pPr>
+    </w:p>
+    <w:p>
+      <w:pPr>
+        <w:pStyle w:val="Heading2"/>
+      </w:pPr>
+      <w:r>
         <w:t>Using really high quality image</w:t>
+      </w:r>
+      <w:r>
+        <w:t>s</w:t>
       </w:r>
     </w:p>
     <w:p>
@@ -724,7 +1246,7 @@
                                 </pic:cNvPicPr>
                               </pic:nvPicPr>
                               <pic:blipFill>
-                                <a:blip r:embed="rId10"/>
+                                <a:blip r:embed="rId11"/>
                                 <a:srcRect/>
                                 <a:stretch>
                                   <a:fillRect/>
@@ -791,7 +1313,19 @@
       </w:r>
       <w:proofErr w:type="spellEnd"/>
       <w:r>
-        <w:t xml:space="preserve"> Orbit AF, we can get a really high resolution of the eye. In the image on the right, the user holds the camera as close to the eye as possible and still get the eye in focused. This creates a problem since the iris will reflect the scene in front of the subject. Such reflection is then detected by Viola-Jones detection algorithm. The algorithm will then give a bad region detection.</w:t>
+        <w:t xml:space="preserve"> Orbit AF, we can get a really high resolution of the eye. In </w:t>
+      </w:r>
+      <w:r>
+        <w:lastRenderedPageBreak/>
+        <w:t xml:space="preserve">the image on the right, the user holds the camera as close to the eye as possible and still get the eye in focused. This creates a problem since the iris will reflect the scene in front of the subject. Such reflection is then detected by Viola-Jones detection algorithm. The algorithm will then give </w:t>
+      </w:r>
+      <w:proofErr w:type="gramStart"/>
+      <w:r>
+        <w:t>a bad</w:t>
+      </w:r>
+      <w:proofErr w:type="gramEnd"/>
+      <w:r>
+        <w:t xml:space="preserve"> region detection.</w:t>
       </w:r>
     </w:p>
     <w:p>
@@ -825,7 +1359,23 @@
     </w:p>
     <w:p>
       <w:r>
-        <w:t>We can use the information reflected from the iris for other purposes. (quote that paper) One can use artificial light in order to get information (i.e. artificial known lighting arrangements). Then we can use this information to detect the gaze of the user assuming that the light fixture does not move in space.</w:t>
+        <w:t>We can use the information reflected from the iris for other purposes. (</w:t>
+      </w:r>
+      <w:proofErr w:type="gramStart"/>
+      <w:r>
+        <w:t>quote</w:t>
+      </w:r>
+      <w:proofErr w:type="gramEnd"/>
+      <w:r>
+        <w:t xml:space="preserve"> that paper) One can use artificial light in order to get information (i.e. artificial known lighting arrangements). Then we can use this information to detect the gaze of the user assuming that the light fixture does not move in space.</w:t>
+      </w:r>
+    </w:p>
+    <w:p>
+      <w:pPr>
+        <w:pStyle w:val="Heading2"/>
+      </w:pPr>
+      <w:r>
+        <w:t>Better estimation of detection result</w:t>
       </w:r>
     </w:p>
     <w:sectPr>
@@ -836,6 +1386,421 @@
     </w:sectPr>
   </w:body>
 </w:document>
+</file>
+
+<file path=word/numbering.xml><?xml version="1.0" encoding="utf-8"?>
+<w:numbering xmlns:ve="http://schemas.openxmlformats.org/markup-compatibility/2006" xmlns:o="urn:schemas-microsoft-com:office:office" xmlns:r="http://schemas.openxmlformats.org/officeDocument/2006/relationships" xmlns:m="http://schemas.openxmlformats.org/officeDocument/2006/math" xmlns:v="urn:schemas-microsoft-com:vml" xmlns:wp="http://schemas.openxmlformats.org/drawingml/2006/wordprocessingDrawing" xmlns:w10="urn:schemas-microsoft-com:office:word" xmlns:w="http://schemas.openxmlformats.org/wordprocessingml/2006/main" xmlns:wne="http://schemas.microsoft.com/office/word/2006/wordml">
+  <w:abstractNum w:abstractNumId="0">
+    <w:nsid w:val="049F0915"/>
+    <w:multiLevelType w:val="hybridMultilevel"/>
+    <w:tmpl w:val="2CD0B696"/>
+    <w:lvl w:ilvl="0" w:tplc="04090001">
+      <w:start w:val="1"/>
+      <w:numFmt w:val="bullet"/>
+      <w:lvlText w:val=""/>
+      <w:lvlJc w:val="left"/>
+      <w:pPr>
+        <w:ind w:left="1080" w:hanging="360"/>
+      </w:pPr>
+      <w:rPr>
+        <w:rFonts w:ascii="Symbol" w:hAnsi="Symbol" w:hint="default"/>
+      </w:rPr>
+    </w:lvl>
+    <w:lvl w:ilvl="1" w:tplc="04090003" w:tentative="1">
+      <w:start w:val="1"/>
+      <w:numFmt w:val="bullet"/>
+      <w:lvlText w:val="o"/>
+      <w:lvlJc w:val="left"/>
+      <w:pPr>
+        <w:ind w:left="1800" w:hanging="360"/>
+      </w:pPr>
+      <w:rPr>
+        <w:rFonts w:ascii="Courier New" w:hAnsi="Courier New" w:cs="Courier New" w:hint="default"/>
+      </w:rPr>
+    </w:lvl>
+    <w:lvl w:ilvl="2" w:tplc="04090005" w:tentative="1">
+      <w:start w:val="1"/>
+      <w:numFmt w:val="bullet"/>
+      <w:lvlText w:val=""/>
+      <w:lvlJc w:val="left"/>
+      <w:pPr>
+        <w:ind w:left="2520" w:hanging="360"/>
+      </w:pPr>
+      <w:rPr>
+        <w:rFonts w:ascii="Wingdings" w:hAnsi="Wingdings" w:hint="default"/>
+      </w:rPr>
+    </w:lvl>
+    <w:lvl w:ilvl="3" w:tplc="04090001" w:tentative="1">
+      <w:start w:val="1"/>
+      <w:numFmt w:val="bullet"/>
+      <w:lvlText w:val=""/>
+      <w:lvlJc w:val="left"/>
+      <w:pPr>
+        <w:ind w:left="3240" w:hanging="360"/>
+      </w:pPr>
+      <w:rPr>
+        <w:rFonts w:ascii="Symbol" w:hAnsi="Symbol" w:hint="default"/>
+      </w:rPr>
+    </w:lvl>
+    <w:lvl w:ilvl="4" w:tplc="04090003" w:tentative="1">
+      <w:start w:val="1"/>
+      <w:numFmt w:val="bullet"/>
+      <w:lvlText w:val="o"/>
+      <w:lvlJc w:val="left"/>
+      <w:pPr>
+        <w:ind w:left="3960" w:hanging="360"/>
+      </w:pPr>
+      <w:rPr>
+        <w:rFonts w:ascii="Courier New" w:hAnsi="Courier New" w:cs="Courier New" w:hint="default"/>
+      </w:rPr>
+    </w:lvl>
+    <w:lvl w:ilvl="5" w:tplc="04090005" w:tentative="1">
+      <w:start w:val="1"/>
+      <w:numFmt w:val="bullet"/>
+      <w:lvlText w:val=""/>
+      <w:lvlJc w:val="left"/>
+      <w:pPr>
+        <w:ind w:left="4680" w:hanging="360"/>
+      </w:pPr>
+      <w:rPr>
+        <w:rFonts w:ascii="Wingdings" w:hAnsi="Wingdings" w:hint="default"/>
+      </w:rPr>
+    </w:lvl>
+    <w:lvl w:ilvl="6" w:tplc="04090001" w:tentative="1">
+      <w:start w:val="1"/>
+      <w:numFmt w:val="bullet"/>
+      <w:lvlText w:val=""/>
+      <w:lvlJc w:val="left"/>
+      <w:pPr>
+        <w:ind w:left="5400" w:hanging="360"/>
+      </w:pPr>
+      <w:rPr>
+        <w:rFonts w:ascii="Symbol" w:hAnsi="Symbol" w:hint="default"/>
+      </w:rPr>
+    </w:lvl>
+    <w:lvl w:ilvl="7" w:tplc="04090003" w:tentative="1">
+      <w:start w:val="1"/>
+      <w:numFmt w:val="bullet"/>
+      <w:lvlText w:val="o"/>
+      <w:lvlJc w:val="left"/>
+      <w:pPr>
+        <w:ind w:left="6120" w:hanging="360"/>
+      </w:pPr>
+      <w:rPr>
+        <w:rFonts w:ascii="Courier New" w:hAnsi="Courier New" w:cs="Courier New" w:hint="default"/>
+      </w:rPr>
+    </w:lvl>
+    <w:lvl w:ilvl="8" w:tplc="04090005" w:tentative="1">
+      <w:start w:val="1"/>
+      <w:numFmt w:val="bullet"/>
+      <w:lvlText w:val=""/>
+      <w:lvlJc w:val="left"/>
+      <w:pPr>
+        <w:ind w:left="6840" w:hanging="360"/>
+      </w:pPr>
+      <w:rPr>
+        <w:rFonts w:ascii="Wingdings" w:hAnsi="Wingdings" w:hint="default"/>
+      </w:rPr>
+    </w:lvl>
+  </w:abstractNum>
+  <w:abstractNum w:abstractNumId="1">
+    <w:nsid w:val="0A7B3DBD"/>
+    <w:multiLevelType w:val="hybridMultilevel"/>
+    <w:tmpl w:val="598E332A"/>
+    <w:lvl w:ilvl="0" w:tplc="0409000F">
+      <w:start w:val="1"/>
+      <w:numFmt w:val="decimal"/>
+      <w:lvlText w:val="%1."/>
+      <w:lvlJc w:val="left"/>
+      <w:pPr>
+        <w:ind w:left="1080" w:hanging="360"/>
+      </w:pPr>
+    </w:lvl>
+    <w:lvl w:ilvl="1" w:tplc="04090019" w:tentative="1">
+      <w:start w:val="1"/>
+      <w:numFmt w:val="lowerLetter"/>
+      <w:lvlText w:val="%2."/>
+      <w:lvlJc w:val="left"/>
+      <w:pPr>
+        <w:ind w:left="1800" w:hanging="360"/>
+      </w:pPr>
+    </w:lvl>
+    <w:lvl w:ilvl="2" w:tplc="0409001B" w:tentative="1">
+      <w:start w:val="1"/>
+      <w:numFmt w:val="lowerRoman"/>
+      <w:lvlText w:val="%3."/>
+      <w:lvlJc w:val="right"/>
+      <w:pPr>
+        <w:ind w:left="2520" w:hanging="180"/>
+      </w:pPr>
+    </w:lvl>
+    <w:lvl w:ilvl="3" w:tplc="0409000F" w:tentative="1">
+      <w:start w:val="1"/>
+      <w:numFmt w:val="decimal"/>
+      <w:lvlText w:val="%4."/>
+      <w:lvlJc w:val="left"/>
+      <w:pPr>
+        <w:ind w:left="3240" w:hanging="360"/>
+      </w:pPr>
+    </w:lvl>
+    <w:lvl w:ilvl="4" w:tplc="04090019" w:tentative="1">
+      <w:start w:val="1"/>
+      <w:numFmt w:val="lowerLetter"/>
+      <w:lvlText w:val="%5."/>
+      <w:lvlJc w:val="left"/>
+      <w:pPr>
+        <w:ind w:left="3960" w:hanging="360"/>
+      </w:pPr>
+    </w:lvl>
+    <w:lvl w:ilvl="5" w:tplc="0409001B" w:tentative="1">
+      <w:start w:val="1"/>
+      <w:numFmt w:val="lowerRoman"/>
+      <w:lvlText w:val="%6."/>
+      <w:lvlJc w:val="right"/>
+      <w:pPr>
+        <w:ind w:left="4680" w:hanging="180"/>
+      </w:pPr>
+    </w:lvl>
+    <w:lvl w:ilvl="6" w:tplc="0409000F" w:tentative="1">
+      <w:start w:val="1"/>
+      <w:numFmt w:val="decimal"/>
+      <w:lvlText w:val="%7."/>
+      <w:lvlJc w:val="left"/>
+      <w:pPr>
+        <w:ind w:left="5400" w:hanging="360"/>
+      </w:pPr>
+    </w:lvl>
+    <w:lvl w:ilvl="7" w:tplc="04090019" w:tentative="1">
+      <w:start w:val="1"/>
+      <w:numFmt w:val="lowerLetter"/>
+      <w:lvlText w:val="%8."/>
+      <w:lvlJc w:val="left"/>
+      <w:pPr>
+        <w:ind w:left="6120" w:hanging="360"/>
+      </w:pPr>
+    </w:lvl>
+    <w:lvl w:ilvl="8" w:tplc="0409001B" w:tentative="1">
+      <w:start w:val="1"/>
+      <w:numFmt w:val="lowerRoman"/>
+      <w:lvlText w:val="%9."/>
+      <w:lvlJc w:val="right"/>
+      <w:pPr>
+        <w:ind w:left="6840" w:hanging="180"/>
+      </w:pPr>
+    </w:lvl>
+  </w:abstractNum>
+  <w:abstractNum w:abstractNumId="2">
+    <w:nsid w:val="3F167AAE"/>
+    <w:multiLevelType w:val="hybridMultilevel"/>
+    <w:tmpl w:val="4EBAC0E4"/>
+    <w:lvl w:ilvl="0" w:tplc="0409000F">
+      <w:start w:val="1"/>
+      <w:numFmt w:val="decimal"/>
+      <w:lvlText w:val="%1."/>
+      <w:lvlJc w:val="left"/>
+      <w:pPr>
+        <w:ind w:left="1080" w:hanging="360"/>
+      </w:pPr>
+    </w:lvl>
+    <w:lvl w:ilvl="1" w:tplc="04090019" w:tentative="1">
+      <w:start w:val="1"/>
+      <w:numFmt w:val="lowerLetter"/>
+      <w:lvlText w:val="%2."/>
+      <w:lvlJc w:val="left"/>
+      <w:pPr>
+        <w:ind w:left="1800" w:hanging="360"/>
+      </w:pPr>
+    </w:lvl>
+    <w:lvl w:ilvl="2" w:tplc="0409001B" w:tentative="1">
+      <w:start w:val="1"/>
+      <w:numFmt w:val="lowerRoman"/>
+      <w:lvlText w:val="%3."/>
+      <w:lvlJc w:val="right"/>
+      <w:pPr>
+        <w:ind w:left="2520" w:hanging="180"/>
+      </w:pPr>
+    </w:lvl>
+    <w:lvl w:ilvl="3" w:tplc="0409000F" w:tentative="1">
+      <w:start w:val="1"/>
+      <w:numFmt w:val="decimal"/>
+      <w:lvlText w:val="%4."/>
+      <w:lvlJc w:val="left"/>
+      <w:pPr>
+        <w:ind w:left="3240" w:hanging="360"/>
+      </w:pPr>
+    </w:lvl>
+    <w:lvl w:ilvl="4" w:tplc="04090019" w:tentative="1">
+      <w:start w:val="1"/>
+      <w:numFmt w:val="lowerLetter"/>
+      <w:lvlText w:val="%5."/>
+      <w:lvlJc w:val="left"/>
+      <w:pPr>
+        <w:ind w:left="3960" w:hanging="360"/>
+      </w:pPr>
+    </w:lvl>
+    <w:lvl w:ilvl="5" w:tplc="0409001B" w:tentative="1">
+      <w:start w:val="1"/>
+      <w:numFmt w:val="lowerRoman"/>
+      <w:lvlText w:val="%6."/>
+      <w:lvlJc w:val="right"/>
+      <w:pPr>
+        <w:ind w:left="4680" w:hanging="180"/>
+      </w:pPr>
+    </w:lvl>
+    <w:lvl w:ilvl="6" w:tplc="0409000F" w:tentative="1">
+      <w:start w:val="1"/>
+      <w:numFmt w:val="decimal"/>
+      <w:lvlText w:val="%7."/>
+      <w:lvlJc w:val="left"/>
+      <w:pPr>
+        <w:ind w:left="5400" w:hanging="360"/>
+      </w:pPr>
+    </w:lvl>
+    <w:lvl w:ilvl="7" w:tplc="04090019" w:tentative="1">
+      <w:start w:val="1"/>
+      <w:numFmt w:val="lowerLetter"/>
+      <w:lvlText w:val="%8."/>
+      <w:lvlJc w:val="left"/>
+      <w:pPr>
+        <w:ind w:left="6120" w:hanging="360"/>
+      </w:pPr>
+    </w:lvl>
+    <w:lvl w:ilvl="8" w:tplc="0409001B" w:tentative="1">
+      <w:start w:val="1"/>
+      <w:numFmt w:val="lowerRoman"/>
+      <w:lvlText w:val="%9."/>
+      <w:lvlJc w:val="right"/>
+      <w:pPr>
+        <w:ind w:left="6840" w:hanging="180"/>
+      </w:pPr>
+    </w:lvl>
+  </w:abstractNum>
+  <w:abstractNum w:abstractNumId="3">
+    <w:nsid w:val="6DF93FC0"/>
+    <w:multiLevelType w:val="hybridMultilevel"/>
+    <w:tmpl w:val="D25E0844"/>
+    <w:lvl w:ilvl="0" w:tplc="04090001">
+      <w:start w:val="1"/>
+      <w:numFmt w:val="bullet"/>
+      <w:lvlText w:val=""/>
+      <w:lvlJc w:val="left"/>
+      <w:pPr>
+        <w:ind w:left="1080" w:hanging="360"/>
+      </w:pPr>
+      <w:rPr>
+        <w:rFonts w:ascii="Symbol" w:hAnsi="Symbol" w:hint="default"/>
+      </w:rPr>
+    </w:lvl>
+    <w:lvl w:ilvl="1" w:tplc="04090003" w:tentative="1">
+      <w:start w:val="1"/>
+      <w:numFmt w:val="bullet"/>
+      <w:lvlText w:val="o"/>
+      <w:lvlJc w:val="left"/>
+      <w:pPr>
+        <w:ind w:left="1800" w:hanging="360"/>
+      </w:pPr>
+      <w:rPr>
+        <w:rFonts w:ascii="Courier New" w:hAnsi="Courier New" w:cs="Courier New" w:hint="default"/>
+      </w:rPr>
+    </w:lvl>
+    <w:lvl w:ilvl="2" w:tplc="04090005" w:tentative="1">
+      <w:start w:val="1"/>
+      <w:numFmt w:val="bullet"/>
+      <w:lvlText w:val=""/>
+      <w:lvlJc w:val="left"/>
+      <w:pPr>
+        <w:ind w:left="2520" w:hanging="360"/>
+      </w:pPr>
+      <w:rPr>
+        <w:rFonts w:ascii="Wingdings" w:hAnsi="Wingdings" w:hint="default"/>
+      </w:rPr>
+    </w:lvl>
+    <w:lvl w:ilvl="3" w:tplc="04090001" w:tentative="1">
+      <w:start w:val="1"/>
+      <w:numFmt w:val="bullet"/>
+      <w:lvlText w:val=""/>
+      <w:lvlJc w:val="left"/>
+      <w:pPr>
+        <w:ind w:left="3240" w:hanging="360"/>
+      </w:pPr>
+      <w:rPr>
+        <w:rFonts w:ascii="Symbol" w:hAnsi="Symbol" w:hint="default"/>
+      </w:rPr>
+    </w:lvl>
+    <w:lvl w:ilvl="4" w:tplc="04090003" w:tentative="1">
+      <w:start w:val="1"/>
+      <w:numFmt w:val="bullet"/>
+      <w:lvlText w:val="o"/>
+      <w:lvlJc w:val="left"/>
+      <w:pPr>
+        <w:ind w:left="3960" w:hanging="360"/>
+      </w:pPr>
+      <w:rPr>
+        <w:rFonts w:ascii="Courier New" w:hAnsi="Courier New" w:cs="Courier New" w:hint="default"/>
+      </w:rPr>
+    </w:lvl>
+    <w:lvl w:ilvl="5" w:tplc="04090005" w:tentative="1">
+      <w:start w:val="1"/>
+      <w:numFmt w:val="bullet"/>
+      <w:lvlText w:val=""/>
+      <w:lvlJc w:val="left"/>
+      <w:pPr>
+        <w:ind w:left="4680" w:hanging="360"/>
+      </w:pPr>
+      <w:rPr>
+        <w:rFonts w:ascii="Wingdings" w:hAnsi="Wingdings" w:hint="default"/>
+      </w:rPr>
+    </w:lvl>
+    <w:lvl w:ilvl="6" w:tplc="04090001" w:tentative="1">
+      <w:start w:val="1"/>
+      <w:numFmt w:val="bullet"/>
+      <w:lvlText w:val=""/>
+      <w:lvlJc w:val="left"/>
+      <w:pPr>
+        <w:ind w:left="5400" w:hanging="360"/>
+      </w:pPr>
+      <w:rPr>
+        <w:rFonts w:ascii="Symbol" w:hAnsi="Symbol" w:hint="default"/>
+      </w:rPr>
+    </w:lvl>
+    <w:lvl w:ilvl="7" w:tplc="04090003" w:tentative="1">
+      <w:start w:val="1"/>
+      <w:numFmt w:val="bullet"/>
+      <w:lvlText w:val="o"/>
+      <w:lvlJc w:val="left"/>
+      <w:pPr>
+        <w:ind w:left="6120" w:hanging="360"/>
+      </w:pPr>
+      <w:rPr>
+        <w:rFonts w:ascii="Courier New" w:hAnsi="Courier New" w:cs="Courier New" w:hint="default"/>
+      </w:rPr>
+    </w:lvl>
+    <w:lvl w:ilvl="8" w:tplc="04090005" w:tentative="1">
+      <w:start w:val="1"/>
+      <w:numFmt w:val="bullet"/>
+      <w:lvlText w:val=""/>
+      <w:lvlJc w:val="left"/>
+      <w:pPr>
+        <w:ind w:left="6840" w:hanging="360"/>
+      </w:pPr>
+      <w:rPr>
+        <w:rFonts w:ascii="Wingdings" w:hAnsi="Wingdings" w:hint="default"/>
+      </w:rPr>
+    </w:lvl>
+  </w:abstractNum>
+  <w:num w:numId="1">
+    <w:abstractNumId w:val="1"/>
+  </w:num>
+  <w:num w:numId="2">
+    <w:abstractNumId w:val="3"/>
+  </w:num>
+  <w:num w:numId="3">
+    <w:abstractNumId w:val="0"/>
+  </w:num>
+  <w:num w:numId="4">
+    <w:abstractNumId w:val="2"/>
+  </w:num>
+</w:numbering>
 </file>
 
 <file path=word/styles.xml><?xml version="1.0" encoding="utf-8"?>
@@ -1714,6 +2679,16 @@
       <w:rFonts w:ascii="Tahoma" w:hAnsi="Tahoma" w:cs="Tahoma"/>
       <w:sz w:val="16"/>
       <w:szCs w:val="16"/>
+    </w:rPr>
+  </w:style>
+  <w:style w:type="character" w:styleId="PlaceholderText">
+    <w:name w:val="Placeholder Text"/>
+    <w:basedOn w:val="DefaultParagraphFont"/>
+    <w:uiPriority w:val="99"/>
+    <w:semiHidden/>
+    <w:rsid w:val="00C56768"/>
+    <w:rPr>
+      <w:color w:val="808080"/>
     </w:rPr>
   </w:style>
 </w:styles>

</xml_diff>

<commit_message>
Finishing up with the report
</commit_message>
<xml_diff>
--- a/HoughReport.docx
+++ b/HoughReport.docx
@@ -31,13 +31,14 @@
           <w:numId w:val="1"/>
         </w:numPr>
       </w:pPr>
-      <w:proofErr w:type="spellStart"/>
-      <w:r>
-        <w:t>Cature</w:t>
-      </w:r>
-      <w:proofErr w:type="spellEnd"/>
-      <w:r>
-        <w:t xml:space="preserve"> one frame of the video</w:t>
+      <w:r>
+        <w:t>Ca</w:t>
+      </w:r>
+      <w:r>
+        <w:t>p</w:t>
+      </w:r>
+      <w:r>
+        <w:t>ture one frame of the video</w:t>
       </w:r>
     </w:p>
     <w:p>
@@ -138,21 +139,17 @@
     </w:p>
     <w:p>
       <w:r>
-        <w:t xml:space="preserve">The initial goal of our project is to create </w:t>
-      </w:r>
-      <w:proofErr w:type="gramStart"/>
-      <w:r>
-        <w:t>a</w:t>
-      </w:r>
-      <w:proofErr w:type="gramEnd"/>
-      <w:r>
-        <w:t xml:space="preserve"> algorithm that will perform in real-time and segment the iris from the face in the video. With this goal, our Hough transform-based </w:t>
-      </w:r>
-      <w:proofErr w:type="gramStart"/>
-      <w:r>
-        <w:t>method achieve</w:t>
-      </w:r>
-      <w:proofErr w:type="gramEnd"/>
+        <w:t>The initial goal of our project is to create a</w:t>
+      </w:r>
+      <w:r>
+        <w:t>n</w:t>
+      </w:r>
+      <w:r>
+        <w:t xml:space="preserve"> algorithm that will perform in real-time and segment the iris from the face in the video. With this goal, our Hough transform-based method achieve</w:t>
+      </w:r>
+      <w:r>
+        <w:t>s</w:t>
+      </w:r>
       <w:r>
         <w:t xml:space="preserve"> the following advantages and disadvantages:</w:t>
       </w:r>
@@ -223,7 +220,13 @@
         <w:t>Does not cope well with non-frontal irises (eye become elliptical instead of circle)</w:t>
       </w:r>
       <w:r>
-        <w:t>: this is an inherent drawback of our current Hough Transform step. Please see discussion for future work for our thoughts on fix this matter.</w:t>
+        <w:t>: this is an inherent drawback of our current Hough Transform step. Please see discussion for future work for our thoughts on fix</w:t>
+      </w:r>
+      <w:r>
+        <w:t>ing</w:t>
+      </w:r>
+      <w:r>
+        <w:t xml:space="preserve"> this matter.</w:t>
       </w:r>
     </w:p>
     <w:p>
@@ -1192,6 +1195,21 @@
           <w:numId w:val="4"/>
         </w:numPr>
       </w:pPr>
+      <w:r>
+        <w:t>Only allow circles that are 10 pixel apart between their centers (to suppress spurious circles)</w:t>
+      </w:r>
+    </w:p>
+    <w:p>
+      <w:pPr>
+        <w:pStyle w:val="ListParagraph"/>
+        <w:numPr>
+          <w:ilvl w:val="0"/>
+          <w:numId w:val="4"/>
+        </w:numPr>
+      </w:pPr>
+      <w:r>
+        <w:t>Only allow circles which radius is no more than 1/5 of the image height (remove big circles which correspond to the eye lids)</w:t>
+      </w:r>
     </w:p>
     <w:p>
       <w:pPr>
@@ -1210,6 +1228,7 @@
           <w:noProof/>
           <w:lang w:eastAsia="zh-TW"/>
         </w:rPr>
+        <w:lastRenderedPageBreak/>
         <w:pict>
           <v:shapetype id="_x0000_t202" coordsize="21600,21600" o:spt="202" path="m,l,21600r21600,l21600,xe">
             <v:stroke joinstyle="miter"/>
@@ -1313,11 +1332,7 @@
       </w:r>
       <w:proofErr w:type="spellEnd"/>
       <w:r>
-        <w:t xml:space="preserve"> Orbit AF, we can get a really high resolution of the eye. In </w:t>
-      </w:r>
-      <w:r>
-        <w:lastRenderedPageBreak/>
-        <w:t xml:space="preserve">the image on the right, the user holds the camera as close to the eye as possible and still get the eye in focused. This creates a problem since the iris will reflect the scene in front of the subject. Such reflection is then detected by Viola-Jones detection algorithm. The algorithm will then give </w:t>
+        <w:t xml:space="preserve"> Orbit AF, we can get a really high resolution of the eye. In the image on the right, the user holds the camera as close to the eye as possible and still get the eye in focused. This creates a problem since the iris will reflect the scene in front of the subject. Such reflection is then detected by Viola-Jones detection algorithm. The algorithm will then give </w:t>
       </w:r>
       <w:proofErr w:type="gramStart"/>
       <w:r>
@@ -1375,9 +1390,18 @@
         <w:pStyle w:val="Heading2"/>
       </w:pPr>
       <w:r>
-        <w:t>Better estimation of detection result</w:t>
-      </w:r>
-    </w:p>
+        <w:t>Coping with non-frontal irises</w:t>
+      </w:r>
+    </w:p>
+    <w:p>
+      <w:r>
+        <w:t xml:space="preserve">Coping with non-frontal irises require a more flexible model than the Hough circle model. We are planning on investigating the ellipse Hough Transform approach in a future work. </w:t>
+      </w:r>
+      <w:r>
+        <w:t>Another way is to treat the iris as the overlapped region of two circles and a line. Using this approach one can better segment iris in situation where the upper eye lid obstructs about half of the eye.</w:t>
+      </w:r>
+    </w:p>
+    <w:p/>
     <w:sectPr>
       <w:pgSz w:w="12240" w:h="15840"/>
       <w:pgMar w:top="1440" w:right="1440" w:bottom="1440" w:left="1440" w:header="720" w:footer="720" w:gutter="0"/>

</xml_diff>